<commit_message>
did he just say off-brand m&ms?
</commit_message>
<xml_diff>
--- a/potentialproposal.docx
+++ b/potentialproposal.docx
@@ -24,45 +24,48 @@
         <w:br/>
         <w:t>Ron Faggioli</w:t>
       </w:r>
+    </w:p>
+    <w:p>
+      <w:r>
+        <w:t xml:space="preserve">We are merging </w:t>
+      </w:r>
+      <w:proofErr w:type="gramStart"/>
+      <w:r>
+        <w:t>a .json</w:t>
+      </w:r>
+      <w:proofErr w:type="gramEnd"/>
+      <w:r>
+        <w:t xml:space="preserve"> from </w:t>
+      </w:r>
+      <w:proofErr w:type="spellStart"/>
+      <w:r>
+        <w:t>data.world</w:t>
+      </w:r>
+      <w:proofErr w:type="spellEnd"/>
+      <w:r>
+        <w:t xml:space="preserve"> featuring sociological statistics per state with a .csv from the US Census (factfinder.census.gov) on state into a </w:t>
+      </w:r>
+      <w:proofErr w:type="spellStart"/>
+      <w:r>
+        <w:t>mysql</w:t>
+      </w:r>
+      <w:proofErr w:type="spellEnd"/>
+      <w:r>
+        <w:t xml:space="preserve"> database. We are using </w:t>
+      </w:r>
+      <w:proofErr w:type="spellStart"/>
+      <w:r>
+        <w:t>mysql</w:t>
+      </w:r>
+      <w:proofErr w:type="spellEnd"/>
+      <w:r>
+        <w:t xml:space="preserve"> since both datasets will be on the 50 states, and can be sorted thusly.</w:t>
+      </w:r>
+      <w:r>
+        <w:t xml:space="preserve"> Post-merge we will clean up based on column necessity.</w:t>
+      </w:r>
       <w:bookmarkStart w:id="0" w:name="_GoBack"/>
       <w:bookmarkEnd w:id="0"/>
-    </w:p>
-    <w:p>
-      <w:r>
-        <w:t xml:space="preserve">We are merging </w:t>
-      </w:r>
-      <w:proofErr w:type="gramStart"/>
-      <w:r>
-        <w:t>a .json</w:t>
-      </w:r>
-      <w:proofErr w:type="gramEnd"/>
-      <w:r>
-        <w:t xml:space="preserve"> from </w:t>
-      </w:r>
-      <w:proofErr w:type="spellStart"/>
-      <w:r>
-        <w:t>data.world</w:t>
-      </w:r>
-      <w:proofErr w:type="spellEnd"/>
-      <w:r>
-        <w:t xml:space="preserve"> featuring sociological statistics per state with a .csv from the US Census (factfinder.census.gov) on state into a </w:t>
-      </w:r>
-      <w:proofErr w:type="spellStart"/>
-      <w:r>
-        <w:t>mysql</w:t>
-      </w:r>
-      <w:proofErr w:type="spellEnd"/>
-      <w:r>
-        <w:t xml:space="preserve"> database. We are using </w:t>
-      </w:r>
-      <w:proofErr w:type="spellStart"/>
-      <w:r>
-        <w:t>mysql</w:t>
-      </w:r>
-      <w:proofErr w:type="spellEnd"/>
-      <w:r>
-        <w:t xml:space="preserve"> since both datasets will be on the 50 states, and can be sorted thusly.</w:t>
-      </w:r>
     </w:p>
     <w:sectPr>
       <w:pgSz w:w="12240" w:h="15840"/>

</xml_diff>